<commit_message>
The readme will be updated Once all topics are done, till then use docx
</commit_message>
<xml_diff>
--- a/Notes/API_Development_Syllabus.docx
+++ b/Notes/API_Development_Syllabus.docx
@@ -199,7 +199,7 @@
           <w:lang w:val="en-IN"/>
         </w:rPr>
         <w:pict>
-          <v:rect id="_x0000_i1151" style="width:0;height:1.5pt" o:hralign="center" o:hrstd="t" o:hr="t" fillcolor="#a0a0a0" stroked="f"/>
+          <v:rect id="_x0000_i1025" style="width:0;height:1.5pt" o:hralign="center" o:hrstd="t" o:hr="t" fillcolor="#a0a0a0" stroked="f"/>
         </w:pict>
       </w:r>
     </w:p>
@@ -457,7 +457,7 @@
           <w:lang w:val="en-IN"/>
         </w:rPr>
         <w:pict>
-          <v:rect id="_x0000_i1152" style="width:0;height:1.5pt" o:hralign="center" o:hrstd="t" o:hr="t" fillcolor="#a0a0a0" stroked="f"/>
+          <v:rect id="_x0000_i1026" style="width:0;height:1.5pt" o:hralign="center" o:hrstd="t" o:hr="t" fillcolor="#a0a0a0" stroked="f"/>
         </w:pict>
       </w:r>
     </w:p>
@@ -788,7 +788,7 @@
           <w:lang w:val="en-IN"/>
         </w:rPr>
         <w:pict>
-          <v:rect id="_x0000_i1153" style="width:0;height:1.5pt" o:hralign="center" o:hrstd="t" o:hr="t" fillcolor="#a0a0a0" stroked="f"/>
+          <v:rect id="_x0000_i1027" style="width:0;height:1.5pt" o:hralign="center" o:hrstd="t" o:hr="t" fillcolor="#a0a0a0" stroked="f"/>
         </w:pict>
       </w:r>
     </w:p>
@@ -1033,7 +1033,7 @@
           <w:lang w:val="en-IN"/>
         </w:rPr>
         <w:pict>
-          <v:rect id="_x0000_i1154" style="width:0;height:1.5pt" o:hralign="center" o:hrstd="t" o:hr="t" fillcolor="#a0a0a0" stroked="f"/>
+          <v:rect id="_x0000_i1028" style="width:0;height:1.5pt" o:hralign="center" o:hrstd="t" o:hr="t" fillcolor="#a0a0a0" stroked="f"/>
         </w:pict>
       </w:r>
     </w:p>
@@ -1227,7 +1227,7 @@
           <w:lang w:val="en-IN"/>
         </w:rPr>
         <w:pict>
-          <v:rect id="_x0000_i1155" style="width:0;height:1.5pt" o:hralign="center" o:hrstd="t" o:hr="t" fillcolor="#a0a0a0" stroked="f"/>
+          <v:rect id="_x0000_i1029" style="width:0;height:1.5pt" o:hralign="center" o:hrstd="t" o:hr="t" fillcolor="#a0a0a0" stroked="f"/>
         </w:pict>
       </w:r>
     </w:p>
@@ -1404,7 +1404,7 @@
           <w:lang w:val="en-IN"/>
         </w:rPr>
         <w:pict>
-          <v:rect id="_x0000_i1156" style="width:0;height:1.5pt" o:hralign="center" o:hrstd="t" o:hr="t" fillcolor="#a0a0a0" stroked="f"/>
+          <v:rect id="_x0000_i1030" style="width:0;height:1.5pt" o:hralign="center" o:hrstd="t" o:hr="t" fillcolor="#a0a0a0" stroked="f"/>
         </w:pict>
       </w:r>
     </w:p>
@@ -1672,7 +1672,7 @@
           <w:lang w:val="en-IN"/>
         </w:rPr>
         <w:pict>
-          <v:rect id="_x0000_i1157" style="width:0;height:1.5pt" o:hralign="center" o:hrstd="t" o:hr="t" fillcolor="#a0a0a0" stroked="f"/>
+          <v:rect id="_x0000_i1031" style="width:0;height:1.5pt" o:hralign="center" o:hrstd="t" o:hr="t" fillcolor="#a0a0a0" stroked="f"/>
         </w:pict>
       </w:r>
     </w:p>
@@ -1904,7 +1904,7 @@
           <w:lang w:val="en-IN"/>
         </w:rPr>
         <w:pict>
-          <v:rect id="_x0000_i1207" style="width:0;height:1.5pt" o:hralign="center" o:hrstd="t" o:hr="t" fillcolor="#a0a0a0" stroked="f"/>
+          <v:rect id="_x0000_i1032" style="width:0;height:1.5pt" o:hralign="center" o:hrstd="t" o:hr="t" fillcolor="#a0a0a0" stroked="f"/>
         </w:pict>
       </w:r>
     </w:p>
@@ -2082,7 +2082,7 @@
           <w:lang w:val="en-IN"/>
         </w:rPr>
         <w:pict>
-          <v:rect id="_x0000_i1208" style="width:0;height:1.5pt" o:hralign="center" o:hrstd="t" o:hr="t" fillcolor="#a0a0a0" stroked="f"/>
+          <v:rect id="_x0000_i1033" style="width:0;height:1.5pt" o:hralign="center" o:hrstd="t" o:hr="t" fillcolor="#a0a0a0" stroked="f"/>
         </w:pict>
       </w:r>
     </w:p>
@@ -2311,7 +2311,7 @@
           <w:lang w:val="en-IN"/>
         </w:rPr>
         <w:pict>
-          <v:rect id="_x0000_i1209" style="width:0;height:1.5pt" o:hralign="center" o:hrstd="t" o:hr="t" fillcolor="#a0a0a0" stroked="f"/>
+          <v:rect id="_x0000_i1034" style="width:0;height:1.5pt" o:hralign="center" o:hrstd="t" o:hr="t" fillcolor="#a0a0a0" stroked="f"/>
         </w:pict>
       </w:r>
     </w:p>
@@ -2771,7 +2771,7 @@
           <w:lang w:val="en-IN"/>
         </w:rPr>
         <w:pict>
-          <v:rect id="_x0000_i1210" style="width:0;height:1.5pt" o:hralign="center" o:hrstd="t" o:hr="t" fillcolor="#a0a0a0" stroked="f"/>
+          <v:rect id="_x0000_i1035" style="width:0;height:1.5pt" o:hralign="center" o:hrstd="t" o:hr="t" fillcolor="#a0a0a0" stroked="f"/>
         </w:pict>
       </w:r>
     </w:p>
@@ -3412,7 +3412,7 @@
           <w:lang w:val="en-IN"/>
         </w:rPr>
         <w:pict>
-          <v:rect id="_x0000_i1211" style="width:0;height:1.5pt" o:hralign="center" o:hrstd="t" o:hr="t" fillcolor="#a0a0a0" stroked="f"/>
+          <v:rect id="_x0000_i1036" style="width:0;height:1.5pt" o:hralign="center" o:hrstd="t" o:hr="t" fillcolor="#a0a0a0" stroked="f"/>
         </w:pict>
       </w:r>
     </w:p>
@@ -3652,7 +3652,7 @@
           <w:lang w:val="en-IN"/>
         </w:rPr>
         <w:pict>
-          <v:rect id="_x0000_i1212" style="width:0;height:1.5pt" o:hralign="center" o:hrstd="t" o:hr="t" fillcolor="#a0a0a0" stroked="f"/>
+          <v:rect id="_x0000_i1037" style="width:0;height:1.5pt" o:hralign="center" o:hrstd="t" o:hr="t" fillcolor="#a0a0a0" stroked="f"/>
         </w:pict>
       </w:r>
     </w:p>
@@ -3945,7 +3945,7 @@
           <w:lang w:val="en-IN"/>
         </w:rPr>
         <w:pict>
-          <v:rect id="_x0000_i1213" style="width:0;height:1.5pt" o:hralign="center" o:hrstd="t" o:hr="t" fillcolor="#a0a0a0" stroked="f"/>
+          <v:rect id="_x0000_i1038" style="width:0;height:1.5pt" o:hralign="center" o:hrstd="t" o:hr="t" fillcolor="#a0a0a0" stroked="f"/>
         </w:pict>
       </w:r>
     </w:p>
@@ -3983,6 +3983,7 @@
       </w:pPr>
       <w:r>
         <w:rPr>
+          <w:noProof/>
           <w:lang w:val="en-IN"/>
         </w:rPr>
         <w:drawing>
@@ -4035,6 +4036,863 @@
         <w:t xml:space="preserve"> This sends a GET request, receives a 200 response, and prints the returned data.</w:t>
       </w:r>
     </w:p>
+    <w:p>
+      <w:pPr>
+        <w:rPr>
+          <w:b/>
+          <w:bCs/>
+          <w:lang w:val="en-IN"/>
+        </w:rPr>
+      </w:pPr>
+      <w:r>
+        <w:rPr>
+          <w:rFonts w:ascii="Segoe UI Emoji" w:hAnsi="Segoe UI Emoji" w:cs="Segoe UI Emoji"/>
+          <w:b/>
+          <w:bCs/>
+          <w:lang w:val="en-IN"/>
+        </w:rPr>
+        <w:t>✅</w:t>
+      </w:r>
+      <w:r>
+        <w:rPr>
+          <w:b/>
+          <w:bCs/>
+          <w:lang w:val="en-IN"/>
+        </w:rPr>
+        <w:t xml:space="preserve"> requests Module – Day 2 Notes (05 Aug 2025)</w:t>
+      </w:r>
+    </w:p>
+    <w:p>
+      <w:pPr>
+        <w:rPr>
+          <w:lang w:val="en-IN"/>
+        </w:rPr>
+      </w:pPr>
+      <w:r>
+        <w:rPr>
+          <w:lang w:val="en-IN"/>
+        </w:rPr>
+        <w:pict>
+          <v:rect id="_x0000_i1051" style="width:0;height:1.5pt" o:hralign="center" o:hrstd="t" o:hr="t" fillcolor="#a0a0a0" stroked="f"/>
+        </w:pict>
+      </w:r>
+    </w:p>
+    <w:p>
+      <w:pPr>
+        <w:rPr>
+          <w:b/>
+          <w:bCs/>
+          <w:lang w:val="en-IN"/>
+        </w:rPr>
+      </w:pPr>
+      <w:r>
+        <w:rPr>
+          <w:rFonts w:ascii="Segoe UI Emoji" w:hAnsi="Segoe UI Emoji" w:cs="Segoe UI Emoji"/>
+          <w:b/>
+          <w:bCs/>
+          <w:lang w:val="en-IN"/>
+        </w:rPr>
+        <w:t>🔹</w:t>
+      </w:r>
+      <w:r>
+        <w:rPr>
+          <w:b/>
+          <w:bCs/>
+          <w:lang w:val="en-IN"/>
+        </w:rPr>
+        <w:t xml:space="preserve"> Overview:</w:t>
+      </w:r>
+    </w:p>
+    <w:p>
+      <w:pPr>
+        <w:rPr>
+          <w:lang w:val="en-IN"/>
+        </w:rPr>
+      </w:pPr>
+      <w:r>
+        <w:rPr>
+          <w:lang w:val="en-IN"/>
+        </w:rPr>
+        <w:t>Continued learning the Python requests library to understand how to interact with APIs using HTTP methods.</w:t>
+      </w:r>
+    </w:p>
+    <w:p>
+      <w:pPr>
+        <w:rPr>
+          <w:lang w:val="en-IN"/>
+        </w:rPr>
+      </w:pPr>
+      <w:r>
+        <w:rPr>
+          <w:lang w:val="en-IN"/>
+        </w:rPr>
+        <w:pict>
+          <v:rect id="_x0000_i1052" style="width:0;height:1.5pt" o:hralign="center" o:hrstd="t" o:hr="t" fillcolor="#a0a0a0" stroked="f"/>
+        </w:pict>
+      </w:r>
+    </w:p>
+    <w:p>
+      <w:pPr>
+        <w:rPr>
+          <w:b/>
+          <w:bCs/>
+          <w:lang w:val="en-IN"/>
+        </w:rPr>
+      </w:pPr>
+      <w:r>
+        <w:rPr>
+          <w:rFonts w:ascii="Segoe UI Emoji" w:hAnsi="Segoe UI Emoji" w:cs="Segoe UI Emoji"/>
+          <w:b/>
+          <w:bCs/>
+          <w:lang w:val="en-IN"/>
+        </w:rPr>
+        <w:t>🧠</w:t>
+      </w:r>
+      <w:r>
+        <w:rPr>
+          <w:b/>
+          <w:bCs/>
+          <w:lang w:val="en-IN"/>
+        </w:rPr>
+        <w:t xml:space="preserve"> Topics Covered Today:</w:t>
+      </w:r>
+    </w:p>
+    <w:p>
+      <w:pPr>
+        <w:rPr>
+          <w:b/>
+          <w:bCs/>
+          <w:lang w:val="en-IN"/>
+        </w:rPr>
+      </w:pPr>
+      <w:r>
+        <w:rPr>
+          <w:rFonts w:ascii="Segoe UI Emoji" w:hAnsi="Segoe UI Emoji" w:cs="Segoe UI Emoji"/>
+          <w:b/>
+          <w:bCs/>
+          <w:lang w:val="en-IN"/>
+        </w:rPr>
+        <w:t>✅</w:t>
+      </w:r>
+      <w:r>
+        <w:rPr>
+          <w:b/>
+          <w:bCs/>
+          <w:lang w:val="en-IN"/>
+        </w:rPr>
+        <w:t xml:space="preserve"> GET Request with Query Parameters:</w:t>
+      </w:r>
+    </w:p>
+    <w:p>
+      <w:pPr>
+        <w:numPr>
+          <w:ilvl w:val="0"/>
+          <w:numId w:val="26"/>
+        </w:numPr>
+        <w:rPr>
+          <w:lang w:val="en-IN"/>
+        </w:rPr>
+      </w:pPr>
+      <w:r>
+        <w:rPr>
+          <w:lang w:val="en-IN"/>
+        </w:rPr>
+        <w:t>Used params to send query parameters.</w:t>
+      </w:r>
+    </w:p>
+    <w:p>
+      <w:r>
+        <w:drawing>
+          <wp:inline distT="0" distB="0" distL="0" distR="0" wp14:anchorId="1EF70D97" wp14:editId="4AE62998">
+            <wp:extent cx="5486400" cy="895985"/>
+            <wp:effectExtent l="0" t="0" r="0" b="0"/>
+            <wp:docPr id="1376380834" name="Picture 1"/>
+            <wp:cNvGraphicFramePr>
+              <a:graphicFrameLocks xmlns:a="http://schemas.openxmlformats.org/drawingml/2006/main" noChangeAspect="1"/>
+            </wp:cNvGraphicFramePr>
+            <a:graphic xmlns:a="http://schemas.openxmlformats.org/drawingml/2006/main">
+              <a:graphicData uri="http://schemas.openxmlformats.org/drawingml/2006/picture">
+                <pic:pic xmlns:pic="http://schemas.openxmlformats.org/drawingml/2006/picture">
+                  <pic:nvPicPr>
+                    <pic:cNvPr id="1376380834" name=""/>
+                    <pic:cNvPicPr/>
+                  </pic:nvPicPr>
+                  <pic:blipFill>
+                    <a:blip r:embed="rId7"/>
+                    <a:stretch>
+                      <a:fillRect/>
+                    </a:stretch>
+                  </pic:blipFill>
+                  <pic:spPr>
+                    <a:xfrm>
+                      <a:off x="0" y="0"/>
+                      <a:ext cx="5486400" cy="895985"/>
+                    </a:xfrm>
+                    <a:prstGeom prst="rect">
+                      <a:avLst/>
+                    </a:prstGeom>
+                  </pic:spPr>
+                </pic:pic>
+              </a:graphicData>
+            </a:graphic>
+          </wp:inline>
+        </w:drawing>
+      </w:r>
+    </w:p>
+    <w:p>
+      <w:pPr>
+        <w:numPr>
+          <w:ilvl w:val="0"/>
+          <w:numId w:val="27"/>
+        </w:numPr>
+        <w:rPr>
+          <w:lang w:val="en-IN"/>
+        </w:rPr>
+      </w:pPr>
+      <w:proofErr w:type="gramStart"/>
+      <w:r>
+        <w:rPr>
+          <w:lang w:val="en-IN"/>
+        </w:rPr>
+        <w:t>Parsed .</w:t>
+      </w:r>
+      <w:proofErr w:type="spellStart"/>
+      <w:r>
+        <w:rPr>
+          <w:lang w:val="en-IN"/>
+        </w:rPr>
+        <w:t>json</w:t>
+      </w:r>
+      <w:proofErr w:type="spellEnd"/>
+      <w:proofErr w:type="gramEnd"/>
+      <w:r>
+        <w:rPr>
+          <w:lang w:val="en-IN"/>
+        </w:rPr>
+        <w:t>() response and used indexing to access specific post data.</w:t>
+      </w:r>
+    </w:p>
+    <w:p>
+      <w:pPr>
+        <w:numPr>
+          <w:ilvl w:val="0"/>
+          <w:numId w:val="27"/>
+        </w:numPr>
+        <w:rPr>
+          <w:lang w:val="en-IN"/>
+        </w:rPr>
+      </w:pPr>
+      <w:r>
+        <w:rPr>
+          <w:lang w:val="en-IN"/>
+        </w:rPr>
+        <w:t>Confirmed status code, URL, and number of posts received.</w:t>
+      </w:r>
+    </w:p>
+    <w:p>
+      <w:pPr>
+        <w:rPr>
+          <w:b/>
+          <w:bCs/>
+          <w:lang w:val="en-IN"/>
+        </w:rPr>
+      </w:pPr>
+      <w:r>
+        <w:rPr>
+          <w:rFonts w:ascii="Segoe UI Emoji" w:hAnsi="Segoe UI Emoji" w:cs="Segoe UI Emoji"/>
+          <w:b/>
+          <w:bCs/>
+          <w:lang w:val="en-IN"/>
+        </w:rPr>
+        <w:lastRenderedPageBreak/>
+        <w:t>✅</w:t>
+      </w:r>
+      <w:r>
+        <w:rPr>
+          <w:b/>
+          <w:bCs/>
+          <w:lang w:val="en-IN"/>
+        </w:rPr>
+        <w:t xml:space="preserve"> POST Request:</w:t>
+      </w:r>
+    </w:p>
+    <w:p>
+      <w:pPr>
+        <w:numPr>
+          <w:ilvl w:val="0"/>
+          <w:numId w:val="28"/>
+        </w:numPr>
+        <w:rPr>
+          <w:lang w:val="en-IN"/>
+        </w:rPr>
+      </w:pPr>
+      <w:r>
+        <w:rPr>
+          <w:lang w:val="en-IN"/>
+        </w:rPr>
+        <w:t xml:space="preserve">Sent JSON data using </w:t>
+      </w:r>
+      <w:proofErr w:type="spellStart"/>
+      <w:r>
+        <w:rPr>
+          <w:lang w:val="en-IN"/>
+        </w:rPr>
+        <w:t>json</w:t>
+      </w:r>
+      <w:proofErr w:type="spellEnd"/>
+      <w:r>
+        <w:rPr>
+          <w:lang w:val="en-IN"/>
+        </w:rPr>
+        <w:t>= keyword.</w:t>
+      </w:r>
+    </w:p>
+    <w:p>
+      <w:pPr>
+        <w:ind w:left="720"/>
+        <w:rPr>
+          <w:lang w:val="en-IN"/>
+        </w:rPr>
+      </w:pPr>
+      <w:r>
+        <w:rPr>
+          <w:lang w:val="en-IN"/>
+        </w:rPr>
+        <w:drawing>
+          <wp:inline distT="0" distB="0" distL="0" distR="0" wp14:anchorId="7C05D5C1" wp14:editId="68D6FF5C">
+            <wp:extent cx="5486400" cy="1605280"/>
+            <wp:effectExtent l="0" t="0" r="0" b="0"/>
+            <wp:docPr id="140394435" name="Picture 1"/>
+            <wp:cNvGraphicFramePr>
+              <a:graphicFrameLocks xmlns:a="http://schemas.openxmlformats.org/drawingml/2006/main" noChangeAspect="1"/>
+            </wp:cNvGraphicFramePr>
+            <a:graphic xmlns:a="http://schemas.openxmlformats.org/drawingml/2006/main">
+              <a:graphicData uri="http://schemas.openxmlformats.org/drawingml/2006/picture">
+                <pic:pic xmlns:pic="http://schemas.openxmlformats.org/drawingml/2006/picture">
+                  <pic:nvPicPr>
+                    <pic:cNvPr id="140394435" name=""/>
+                    <pic:cNvPicPr/>
+                  </pic:nvPicPr>
+                  <pic:blipFill>
+                    <a:blip r:embed="rId8"/>
+                    <a:stretch>
+                      <a:fillRect/>
+                    </a:stretch>
+                  </pic:blipFill>
+                  <pic:spPr>
+                    <a:xfrm>
+                      <a:off x="0" y="0"/>
+                      <a:ext cx="5486400" cy="1605280"/>
+                    </a:xfrm>
+                    <a:prstGeom prst="rect">
+                      <a:avLst/>
+                    </a:prstGeom>
+                  </pic:spPr>
+                </pic:pic>
+              </a:graphicData>
+            </a:graphic>
+          </wp:inline>
+        </w:drawing>
+      </w:r>
+    </w:p>
+    <w:p>
+      <w:pPr>
+        <w:numPr>
+          <w:ilvl w:val="0"/>
+          <w:numId w:val="29"/>
+        </w:numPr>
+        <w:rPr>
+          <w:lang w:val="en-IN"/>
+        </w:rPr>
+      </w:pPr>
+      <w:r>
+        <w:rPr>
+          <w:lang w:val="en-IN"/>
+        </w:rPr>
+        <w:t>Observed that the data isn't persisted — because it's a mock API.</w:t>
+      </w:r>
+    </w:p>
+    <w:p>
+      <w:pPr>
+        <w:numPr>
+          <w:ilvl w:val="0"/>
+          <w:numId w:val="29"/>
+        </w:numPr>
+        <w:rPr>
+          <w:lang w:val="en-IN"/>
+        </w:rPr>
+      </w:pPr>
+      <w:r>
+        <w:rPr>
+          <w:lang w:val="en-IN"/>
+        </w:rPr>
+        <w:t>POST returns a dummy object with an id.</w:t>
+      </w:r>
+    </w:p>
+    <w:p>
+      <w:pPr>
+        <w:rPr>
+          <w:b/>
+          <w:bCs/>
+          <w:lang w:val="en-IN"/>
+        </w:rPr>
+      </w:pPr>
+      <w:r>
+        <w:rPr>
+          <w:rFonts w:ascii="Segoe UI Emoji" w:hAnsi="Segoe UI Emoji" w:cs="Segoe UI Emoji"/>
+          <w:b/>
+          <w:bCs/>
+          <w:lang w:val="en-IN"/>
+        </w:rPr>
+        <w:t>✅</w:t>
+      </w:r>
+      <w:r>
+        <w:rPr>
+          <w:b/>
+          <w:bCs/>
+          <w:lang w:val="en-IN"/>
+        </w:rPr>
+        <w:t xml:space="preserve"> PUT Request:</w:t>
+      </w:r>
+    </w:p>
+    <w:p>
+      <w:pPr>
+        <w:numPr>
+          <w:ilvl w:val="0"/>
+          <w:numId w:val="30"/>
+        </w:numPr>
+        <w:rPr>
+          <w:lang w:val="en-IN"/>
+        </w:rPr>
+      </w:pPr>
+      <w:r>
+        <w:rPr>
+          <w:lang w:val="en-IN"/>
+        </w:rPr>
+        <w:t xml:space="preserve">Updated data at a specific resource ID </w:t>
+      </w:r>
+      <w:proofErr w:type="gramStart"/>
+      <w:r>
+        <w:rPr>
+          <w:lang w:val="en-IN"/>
+        </w:rPr>
+        <w:t>using .put</w:t>
+      </w:r>
+      <w:proofErr w:type="gramEnd"/>
+      <w:r>
+        <w:rPr>
+          <w:lang w:val="en-IN"/>
+        </w:rPr>
+        <w:t>() method.</w:t>
+      </w:r>
+    </w:p>
+    <w:p>
+      <w:pPr>
+        <w:ind w:left="720"/>
+        <w:rPr>
+          <w:lang w:val="en-IN"/>
+        </w:rPr>
+      </w:pPr>
+      <w:r>
+        <w:rPr>
+          <w:lang w:val="en-IN"/>
+        </w:rPr>
+        <w:drawing>
+          <wp:inline distT="0" distB="0" distL="0" distR="0" wp14:anchorId="00024085" wp14:editId="55A1B72A">
+            <wp:extent cx="5486400" cy="720090"/>
+            <wp:effectExtent l="0" t="0" r="0" b="3810"/>
+            <wp:docPr id="2023110440" name="Picture 1"/>
+            <wp:cNvGraphicFramePr>
+              <a:graphicFrameLocks xmlns:a="http://schemas.openxmlformats.org/drawingml/2006/main" noChangeAspect="1"/>
+            </wp:cNvGraphicFramePr>
+            <a:graphic xmlns:a="http://schemas.openxmlformats.org/drawingml/2006/main">
+              <a:graphicData uri="http://schemas.openxmlformats.org/drawingml/2006/picture">
+                <pic:pic xmlns:pic="http://schemas.openxmlformats.org/drawingml/2006/picture">
+                  <pic:nvPicPr>
+                    <pic:cNvPr id="2023110440" name=""/>
+                    <pic:cNvPicPr/>
+                  </pic:nvPicPr>
+                  <pic:blipFill>
+                    <a:blip r:embed="rId9"/>
+                    <a:stretch>
+                      <a:fillRect/>
+                    </a:stretch>
+                  </pic:blipFill>
+                  <pic:spPr>
+                    <a:xfrm>
+                      <a:off x="0" y="0"/>
+                      <a:ext cx="5486400" cy="720090"/>
+                    </a:xfrm>
+                    <a:prstGeom prst="rect">
+                      <a:avLst/>
+                    </a:prstGeom>
+                  </pic:spPr>
+                </pic:pic>
+              </a:graphicData>
+            </a:graphic>
+          </wp:inline>
+        </w:drawing>
+      </w:r>
+    </w:p>
+    <w:p>
+      <w:pPr>
+        <w:numPr>
+          <w:ilvl w:val="0"/>
+          <w:numId w:val="31"/>
+        </w:numPr>
+        <w:rPr>
+          <w:lang w:val="en-IN"/>
+        </w:rPr>
+      </w:pPr>
+      <w:r>
+        <w:rPr>
+          <w:lang w:val="en-IN"/>
+        </w:rPr>
+        <w:t>Sent full replacement of data (unlike PATCH).</w:t>
+      </w:r>
+    </w:p>
+    <w:p>
+      <w:pPr>
+        <w:numPr>
+          <w:ilvl w:val="0"/>
+          <w:numId w:val="31"/>
+        </w:numPr>
+        <w:rPr>
+          <w:lang w:val="en-IN"/>
+        </w:rPr>
+      </w:pPr>
+      <w:r>
+        <w:rPr>
+          <w:lang w:val="en-IN"/>
+        </w:rPr>
+        <w:t xml:space="preserve">Realized PUT works only for existing IDs (1–100) in </w:t>
+      </w:r>
+      <w:proofErr w:type="spellStart"/>
+      <w:r>
+        <w:rPr>
+          <w:lang w:val="en-IN"/>
+        </w:rPr>
+        <w:t>jsonplaceholder</w:t>
+      </w:r>
+      <w:proofErr w:type="spellEnd"/>
+      <w:r>
+        <w:rPr>
+          <w:lang w:val="en-IN"/>
+        </w:rPr>
+        <w:t>.</w:t>
+      </w:r>
+    </w:p>
+    <w:p>
+      <w:pPr>
+        <w:numPr>
+          <w:ilvl w:val="0"/>
+          <w:numId w:val="31"/>
+        </w:numPr>
+        <w:rPr>
+          <w:lang w:val="en-IN"/>
+        </w:rPr>
+      </w:pPr>
+      <w:r>
+        <w:rPr>
+          <w:lang w:val="en-IN"/>
+        </w:rPr>
+        <w:t>PUT to /posts/1000 returns a 500 error → due to API limitation.</w:t>
+      </w:r>
+    </w:p>
+    <w:p>
+      <w:pPr>
+        <w:rPr>
+          <w:b/>
+          <w:bCs/>
+          <w:lang w:val="en-IN"/>
+        </w:rPr>
+      </w:pPr>
+      <w:r>
+        <w:rPr>
+          <w:rFonts w:ascii="Segoe UI Emoji" w:hAnsi="Segoe UI Emoji" w:cs="Segoe UI Emoji"/>
+          <w:b/>
+          <w:bCs/>
+          <w:lang w:val="en-IN"/>
+        </w:rPr>
+        <w:t>✅</w:t>
+      </w:r>
+      <w:r>
+        <w:rPr>
+          <w:b/>
+          <w:bCs/>
+          <w:lang w:val="en-IN"/>
+        </w:rPr>
+        <w:t xml:space="preserve"> Error Handling &amp; Debugging:</w:t>
+      </w:r>
+    </w:p>
+    <w:p>
+      <w:pPr>
+        <w:numPr>
+          <w:ilvl w:val="0"/>
+          <w:numId w:val="32"/>
+        </w:numPr>
+        <w:rPr>
+          <w:lang w:val="en-IN"/>
+        </w:rPr>
+      </w:pPr>
+      <w:r>
+        <w:rPr>
+          <w:lang w:val="en-IN"/>
+        </w:rPr>
+        <w:t xml:space="preserve">Faced </w:t>
+      </w:r>
+      <w:proofErr w:type="spellStart"/>
+      <w:r>
+        <w:rPr>
+          <w:lang w:val="en-IN"/>
+        </w:rPr>
+        <w:t>JSONDecodeError</w:t>
+      </w:r>
+      <w:proofErr w:type="spellEnd"/>
+      <w:r>
+        <w:rPr>
+          <w:lang w:val="en-IN"/>
+        </w:rPr>
+        <w:t xml:space="preserve"> when server returned no content.</w:t>
+      </w:r>
+    </w:p>
+    <w:p>
+      <w:pPr>
+        <w:numPr>
+          <w:ilvl w:val="0"/>
+          <w:numId w:val="32"/>
+        </w:numPr>
+        <w:rPr>
+          <w:lang w:val="en-IN"/>
+        </w:rPr>
+      </w:pPr>
+      <w:r>
+        <w:rPr>
+          <w:lang w:val="en-IN"/>
+        </w:rPr>
+        <w:t xml:space="preserve">Used .text </w:t>
+      </w:r>
+      <w:proofErr w:type="gramStart"/>
+      <w:r>
+        <w:rPr>
+          <w:lang w:val="en-IN"/>
+        </w:rPr>
+        <w:t>and .headers</w:t>
+      </w:r>
+      <w:proofErr w:type="gramEnd"/>
+      <w:r>
+        <w:rPr>
+          <w:lang w:val="en-IN"/>
+        </w:rPr>
+        <w:t xml:space="preserve"> to inspect raw response.</w:t>
+      </w:r>
+    </w:p>
+    <w:p>
+      <w:pPr>
+        <w:numPr>
+          <w:ilvl w:val="0"/>
+          <w:numId w:val="32"/>
+        </w:numPr>
+        <w:rPr>
+          <w:lang w:val="en-IN"/>
+        </w:rPr>
+      </w:pPr>
+      <w:r>
+        <w:rPr>
+          <w:lang w:val="en-IN"/>
+        </w:rPr>
+        <w:t>Understood the difference between client-side error (400), not found (404), and mock server limitations (500).</w:t>
+      </w:r>
+    </w:p>
+    <w:p>
+      <w:pPr>
+        <w:rPr>
+          <w:lang w:val="en-IN"/>
+        </w:rPr>
+      </w:pPr>
+      <w:r>
+        <w:rPr>
+          <w:lang w:val="en-IN"/>
+        </w:rPr>
+        <w:pict>
+          <v:rect id="_x0000_i1061" style="width:0;height:1.5pt" o:hralign="center" o:hrstd="t" o:hr="t" fillcolor="#a0a0a0" stroked="f"/>
+        </w:pict>
+      </w:r>
+    </w:p>
+    <w:p>
+      <w:pPr>
+        <w:rPr>
+          <w:lang w:val="en-IN"/>
+        </w:rPr>
+      </w:pPr>
+    </w:p>
+    <w:p>
+      <w:pPr>
+        <w:rPr>
+          <w:lang w:val="en-IN"/>
+        </w:rPr>
+      </w:pPr>
+    </w:p>
+    <w:p>
+      <w:pPr>
+        <w:rPr>
+          <w:lang w:val="en-IN"/>
+        </w:rPr>
+      </w:pPr>
+    </w:p>
+    <w:p>
+      <w:pPr>
+        <w:rPr>
+          <w:b/>
+          <w:bCs/>
+          <w:lang w:val="en-IN"/>
+        </w:rPr>
+      </w:pPr>
+      <w:r>
+        <w:rPr>
+          <w:rFonts w:ascii="Segoe UI Emoji" w:hAnsi="Segoe UI Emoji" w:cs="Segoe UI Emoji"/>
+          <w:b/>
+          <w:bCs/>
+          <w:lang w:val="en-IN"/>
+        </w:rPr>
+        <w:lastRenderedPageBreak/>
+        <w:t>🧪</w:t>
+      </w:r>
+      <w:r>
+        <w:rPr>
+          <w:b/>
+          <w:bCs/>
+          <w:lang w:val="en-IN"/>
+        </w:rPr>
+        <w:t xml:space="preserve"> Key Learnings:</w:t>
+      </w:r>
+    </w:p>
+    <w:p>
+      <w:pPr>
+        <w:numPr>
+          <w:ilvl w:val="0"/>
+          <w:numId w:val="33"/>
+        </w:numPr>
+        <w:rPr>
+          <w:lang w:val="en-IN"/>
+        </w:rPr>
+      </w:pPr>
+      <w:r>
+        <w:rPr>
+          <w:lang w:val="en-IN"/>
+        </w:rPr>
+        <w:t xml:space="preserve">Only </w:t>
+      </w:r>
+      <w:proofErr w:type="gramStart"/>
+      <w:r>
+        <w:rPr>
+          <w:lang w:val="en-IN"/>
+        </w:rPr>
+        <w:t>use .</w:t>
+      </w:r>
+      <w:proofErr w:type="spellStart"/>
+      <w:r>
+        <w:rPr>
+          <w:lang w:val="en-IN"/>
+        </w:rPr>
+        <w:t>json</w:t>
+      </w:r>
+      <w:proofErr w:type="spellEnd"/>
+      <w:proofErr w:type="gramEnd"/>
+      <w:r>
+        <w:rPr>
+          <w:lang w:val="en-IN"/>
+        </w:rPr>
+        <w:t>() when you're sure the response is valid JSON.</w:t>
+      </w:r>
+    </w:p>
+    <w:p>
+      <w:pPr>
+        <w:numPr>
+          <w:ilvl w:val="0"/>
+          <w:numId w:val="33"/>
+        </w:numPr>
+        <w:rPr>
+          <w:lang w:val="en-IN"/>
+        </w:rPr>
+      </w:pPr>
+      <w:r>
+        <w:rPr>
+          <w:lang w:val="en-IN"/>
+        </w:rPr>
+        <w:t xml:space="preserve">Mock APIs like </w:t>
+      </w:r>
+      <w:proofErr w:type="spellStart"/>
+      <w:r>
+        <w:rPr>
+          <w:lang w:val="en-IN"/>
+        </w:rPr>
+        <w:t>jsonplaceholder</w:t>
+      </w:r>
+      <w:proofErr w:type="spellEnd"/>
+      <w:r>
+        <w:rPr>
+          <w:lang w:val="en-IN"/>
+        </w:rPr>
+        <w:t xml:space="preserve"> have limits — they don’t persist or validate deeply.</w:t>
+      </w:r>
+    </w:p>
+    <w:p>
+      <w:pPr>
+        <w:numPr>
+          <w:ilvl w:val="0"/>
+          <w:numId w:val="33"/>
+        </w:numPr>
+        <w:rPr>
+          <w:lang w:val="en-IN"/>
+        </w:rPr>
+      </w:pPr>
+      <w:r>
+        <w:rPr>
+          <w:lang w:val="en-IN"/>
+        </w:rPr>
+        <w:t xml:space="preserve">Use try-except </w:t>
+      </w:r>
+      <w:proofErr w:type="gramStart"/>
+      <w:r>
+        <w:rPr>
+          <w:lang w:val="en-IN"/>
+        </w:rPr>
+        <w:t>around .</w:t>
+      </w:r>
+      <w:proofErr w:type="spellStart"/>
+      <w:r>
+        <w:rPr>
+          <w:lang w:val="en-IN"/>
+        </w:rPr>
+        <w:t>json</w:t>
+      </w:r>
+      <w:proofErr w:type="spellEnd"/>
+      <w:proofErr w:type="gramEnd"/>
+      <w:r>
+        <w:rPr>
+          <w:lang w:val="en-IN"/>
+        </w:rPr>
+        <w:t>() to handle bad responses.</w:t>
+      </w:r>
+    </w:p>
+    <w:p>
+      <w:pPr>
+        <w:numPr>
+          <w:ilvl w:val="0"/>
+          <w:numId w:val="33"/>
+        </w:numPr>
+        <w:rPr>
+          <w:lang w:val="en-IN"/>
+        </w:rPr>
+      </w:pPr>
+      <w:r>
+        <w:rPr>
+          <w:lang w:val="en-IN"/>
+        </w:rPr>
+        <w:t>PUT updates full resources; invalid IDs on mock APIs may cause fake server errors.</w:t>
+      </w:r>
+    </w:p>
     <w:p/>
     <w:sectPr>
       <w:pgSz w:w="12240" w:h="15840"/>
@@ -4518,6 +5376,304 @@
     </w:lvl>
   </w:abstractNum>
   <w:abstractNum w:abstractNumId="11" w15:restartNumberingAfterBreak="0">
+    <w:nsid w:val="0A021B8A"/>
+    <w:multiLevelType w:val="multilevel"/>
+    <w:tmpl w:val="6C9C185A"/>
+    <w:lvl w:ilvl="0">
+      <w:start w:val="1"/>
+      <w:numFmt w:val="bullet"/>
+      <w:lvlText w:val=""/>
+      <w:lvlJc w:val="left"/>
+      <w:pPr>
+        <w:tabs>
+          <w:tab w:val="num" w:pos="720"/>
+        </w:tabs>
+        <w:ind w:left="720" w:hanging="360"/>
+      </w:pPr>
+      <w:rPr>
+        <w:rFonts w:ascii="Symbol" w:hAnsi="Symbol" w:hint="default"/>
+        <w:sz w:val="20"/>
+      </w:rPr>
+    </w:lvl>
+    <w:lvl w:ilvl="1" w:tentative="1">
+      <w:start w:val="1"/>
+      <w:numFmt w:val="bullet"/>
+      <w:lvlText w:val="o"/>
+      <w:lvlJc w:val="left"/>
+      <w:pPr>
+        <w:tabs>
+          <w:tab w:val="num" w:pos="1440"/>
+        </w:tabs>
+        <w:ind w:left="1440" w:hanging="360"/>
+      </w:pPr>
+      <w:rPr>
+        <w:rFonts w:ascii="Courier New" w:hAnsi="Courier New" w:hint="default"/>
+        <w:sz w:val="20"/>
+      </w:rPr>
+    </w:lvl>
+    <w:lvl w:ilvl="2" w:tentative="1">
+      <w:start w:val="1"/>
+      <w:numFmt w:val="bullet"/>
+      <w:lvlText w:val=""/>
+      <w:lvlJc w:val="left"/>
+      <w:pPr>
+        <w:tabs>
+          <w:tab w:val="num" w:pos="2160"/>
+        </w:tabs>
+        <w:ind w:left="2160" w:hanging="360"/>
+      </w:pPr>
+      <w:rPr>
+        <w:rFonts w:ascii="Wingdings" w:hAnsi="Wingdings" w:hint="default"/>
+        <w:sz w:val="20"/>
+      </w:rPr>
+    </w:lvl>
+    <w:lvl w:ilvl="3" w:tentative="1">
+      <w:start w:val="1"/>
+      <w:numFmt w:val="bullet"/>
+      <w:lvlText w:val=""/>
+      <w:lvlJc w:val="left"/>
+      <w:pPr>
+        <w:tabs>
+          <w:tab w:val="num" w:pos="2880"/>
+        </w:tabs>
+        <w:ind w:left="2880" w:hanging="360"/>
+      </w:pPr>
+      <w:rPr>
+        <w:rFonts w:ascii="Wingdings" w:hAnsi="Wingdings" w:hint="default"/>
+        <w:sz w:val="20"/>
+      </w:rPr>
+    </w:lvl>
+    <w:lvl w:ilvl="4" w:tentative="1">
+      <w:start w:val="1"/>
+      <w:numFmt w:val="bullet"/>
+      <w:lvlText w:val=""/>
+      <w:lvlJc w:val="left"/>
+      <w:pPr>
+        <w:tabs>
+          <w:tab w:val="num" w:pos="3600"/>
+        </w:tabs>
+        <w:ind w:left="3600" w:hanging="360"/>
+      </w:pPr>
+      <w:rPr>
+        <w:rFonts w:ascii="Wingdings" w:hAnsi="Wingdings" w:hint="default"/>
+        <w:sz w:val="20"/>
+      </w:rPr>
+    </w:lvl>
+    <w:lvl w:ilvl="5" w:tentative="1">
+      <w:start w:val="1"/>
+      <w:numFmt w:val="bullet"/>
+      <w:lvlText w:val=""/>
+      <w:lvlJc w:val="left"/>
+      <w:pPr>
+        <w:tabs>
+          <w:tab w:val="num" w:pos="4320"/>
+        </w:tabs>
+        <w:ind w:left="4320" w:hanging="360"/>
+      </w:pPr>
+      <w:rPr>
+        <w:rFonts w:ascii="Wingdings" w:hAnsi="Wingdings" w:hint="default"/>
+        <w:sz w:val="20"/>
+      </w:rPr>
+    </w:lvl>
+    <w:lvl w:ilvl="6" w:tentative="1">
+      <w:start w:val="1"/>
+      <w:numFmt w:val="bullet"/>
+      <w:lvlText w:val=""/>
+      <w:lvlJc w:val="left"/>
+      <w:pPr>
+        <w:tabs>
+          <w:tab w:val="num" w:pos="5040"/>
+        </w:tabs>
+        <w:ind w:left="5040" w:hanging="360"/>
+      </w:pPr>
+      <w:rPr>
+        <w:rFonts w:ascii="Wingdings" w:hAnsi="Wingdings" w:hint="default"/>
+        <w:sz w:val="20"/>
+      </w:rPr>
+    </w:lvl>
+    <w:lvl w:ilvl="7" w:tentative="1">
+      <w:start w:val="1"/>
+      <w:numFmt w:val="bullet"/>
+      <w:lvlText w:val=""/>
+      <w:lvlJc w:val="left"/>
+      <w:pPr>
+        <w:tabs>
+          <w:tab w:val="num" w:pos="5760"/>
+        </w:tabs>
+        <w:ind w:left="5760" w:hanging="360"/>
+      </w:pPr>
+      <w:rPr>
+        <w:rFonts w:ascii="Wingdings" w:hAnsi="Wingdings" w:hint="default"/>
+        <w:sz w:val="20"/>
+      </w:rPr>
+    </w:lvl>
+    <w:lvl w:ilvl="8" w:tentative="1">
+      <w:start w:val="1"/>
+      <w:numFmt w:val="bullet"/>
+      <w:lvlText w:val=""/>
+      <w:lvlJc w:val="left"/>
+      <w:pPr>
+        <w:tabs>
+          <w:tab w:val="num" w:pos="6480"/>
+        </w:tabs>
+        <w:ind w:left="6480" w:hanging="360"/>
+      </w:pPr>
+      <w:rPr>
+        <w:rFonts w:ascii="Wingdings" w:hAnsi="Wingdings" w:hint="default"/>
+        <w:sz w:val="20"/>
+      </w:rPr>
+    </w:lvl>
+  </w:abstractNum>
+  <w:abstractNum w:abstractNumId="12" w15:restartNumberingAfterBreak="0">
+    <w:nsid w:val="0E7B413E"/>
+    <w:multiLevelType w:val="multilevel"/>
+    <w:tmpl w:val="6342438E"/>
+    <w:lvl w:ilvl="0">
+      <w:start w:val="1"/>
+      <w:numFmt w:val="bullet"/>
+      <w:lvlText w:val=""/>
+      <w:lvlJc w:val="left"/>
+      <w:pPr>
+        <w:tabs>
+          <w:tab w:val="num" w:pos="720"/>
+        </w:tabs>
+        <w:ind w:left="720" w:hanging="360"/>
+      </w:pPr>
+      <w:rPr>
+        <w:rFonts w:ascii="Symbol" w:hAnsi="Symbol" w:hint="default"/>
+        <w:sz w:val="20"/>
+      </w:rPr>
+    </w:lvl>
+    <w:lvl w:ilvl="1" w:tentative="1">
+      <w:start w:val="1"/>
+      <w:numFmt w:val="bullet"/>
+      <w:lvlText w:val="o"/>
+      <w:lvlJc w:val="left"/>
+      <w:pPr>
+        <w:tabs>
+          <w:tab w:val="num" w:pos="1440"/>
+        </w:tabs>
+        <w:ind w:left="1440" w:hanging="360"/>
+      </w:pPr>
+      <w:rPr>
+        <w:rFonts w:ascii="Courier New" w:hAnsi="Courier New" w:hint="default"/>
+        <w:sz w:val="20"/>
+      </w:rPr>
+    </w:lvl>
+    <w:lvl w:ilvl="2" w:tentative="1">
+      <w:start w:val="1"/>
+      <w:numFmt w:val="bullet"/>
+      <w:lvlText w:val=""/>
+      <w:lvlJc w:val="left"/>
+      <w:pPr>
+        <w:tabs>
+          <w:tab w:val="num" w:pos="2160"/>
+        </w:tabs>
+        <w:ind w:left="2160" w:hanging="360"/>
+      </w:pPr>
+      <w:rPr>
+        <w:rFonts w:ascii="Wingdings" w:hAnsi="Wingdings" w:hint="default"/>
+        <w:sz w:val="20"/>
+      </w:rPr>
+    </w:lvl>
+    <w:lvl w:ilvl="3" w:tentative="1">
+      <w:start w:val="1"/>
+      <w:numFmt w:val="bullet"/>
+      <w:lvlText w:val=""/>
+      <w:lvlJc w:val="left"/>
+      <w:pPr>
+        <w:tabs>
+          <w:tab w:val="num" w:pos="2880"/>
+        </w:tabs>
+        <w:ind w:left="2880" w:hanging="360"/>
+      </w:pPr>
+      <w:rPr>
+        <w:rFonts w:ascii="Wingdings" w:hAnsi="Wingdings" w:hint="default"/>
+        <w:sz w:val="20"/>
+      </w:rPr>
+    </w:lvl>
+    <w:lvl w:ilvl="4" w:tentative="1">
+      <w:start w:val="1"/>
+      <w:numFmt w:val="bullet"/>
+      <w:lvlText w:val=""/>
+      <w:lvlJc w:val="left"/>
+      <w:pPr>
+        <w:tabs>
+          <w:tab w:val="num" w:pos="3600"/>
+        </w:tabs>
+        <w:ind w:left="3600" w:hanging="360"/>
+      </w:pPr>
+      <w:rPr>
+        <w:rFonts w:ascii="Wingdings" w:hAnsi="Wingdings" w:hint="default"/>
+        <w:sz w:val="20"/>
+      </w:rPr>
+    </w:lvl>
+    <w:lvl w:ilvl="5" w:tentative="1">
+      <w:start w:val="1"/>
+      <w:numFmt w:val="bullet"/>
+      <w:lvlText w:val=""/>
+      <w:lvlJc w:val="left"/>
+      <w:pPr>
+        <w:tabs>
+          <w:tab w:val="num" w:pos="4320"/>
+        </w:tabs>
+        <w:ind w:left="4320" w:hanging="360"/>
+      </w:pPr>
+      <w:rPr>
+        <w:rFonts w:ascii="Wingdings" w:hAnsi="Wingdings" w:hint="default"/>
+        <w:sz w:val="20"/>
+      </w:rPr>
+    </w:lvl>
+    <w:lvl w:ilvl="6" w:tentative="1">
+      <w:start w:val="1"/>
+      <w:numFmt w:val="bullet"/>
+      <w:lvlText w:val=""/>
+      <w:lvlJc w:val="left"/>
+      <w:pPr>
+        <w:tabs>
+          <w:tab w:val="num" w:pos="5040"/>
+        </w:tabs>
+        <w:ind w:left="5040" w:hanging="360"/>
+      </w:pPr>
+      <w:rPr>
+        <w:rFonts w:ascii="Wingdings" w:hAnsi="Wingdings" w:hint="default"/>
+        <w:sz w:val="20"/>
+      </w:rPr>
+    </w:lvl>
+    <w:lvl w:ilvl="7" w:tentative="1">
+      <w:start w:val="1"/>
+      <w:numFmt w:val="bullet"/>
+      <w:lvlText w:val=""/>
+      <w:lvlJc w:val="left"/>
+      <w:pPr>
+        <w:tabs>
+          <w:tab w:val="num" w:pos="5760"/>
+        </w:tabs>
+        <w:ind w:left="5760" w:hanging="360"/>
+      </w:pPr>
+      <w:rPr>
+        <w:rFonts w:ascii="Wingdings" w:hAnsi="Wingdings" w:hint="default"/>
+        <w:sz w:val="20"/>
+      </w:rPr>
+    </w:lvl>
+    <w:lvl w:ilvl="8" w:tentative="1">
+      <w:start w:val="1"/>
+      <w:numFmt w:val="bullet"/>
+      <w:lvlText w:val=""/>
+      <w:lvlJc w:val="left"/>
+      <w:pPr>
+        <w:tabs>
+          <w:tab w:val="num" w:pos="6480"/>
+        </w:tabs>
+        <w:ind w:left="6480" w:hanging="360"/>
+      </w:pPr>
+      <w:rPr>
+        <w:rFonts w:ascii="Wingdings" w:hAnsi="Wingdings" w:hint="default"/>
+        <w:sz w:val="20"/>
+      </w:rPr>
+    </w:lvl>
+  </w:abstractNum>
+  <w:abstractNum w:abstractNumId="13" w15:restartNumberingAfterBreak="0">
     <w:nsid w:val="0E841DB1"/>
     <w:multiLevelType w:val="multilevel"/>
     <w:tmpl w:val="8B1C57BA"/>
@@ -4666,7 +5822,7 @@
       </w:rPr>
     </w:lvl>
   </w:abstractNum>
-  <w:abstractNum w:abstractNumId="12" w15:restartNumberingAfterBreak="0">
+  <w:abstractNum w:abstractNumId="14" w15:restartNumberingAfterBreak="0">
     <w:nsid w:val="0EF51044"/>
     <w:multiLevelType w:val="multilevel"/>
     <w:tmpl w:val="7F508DEA"/>
@@ -4815,7 +5971,7 @@
       </w:rPr>
     </w:lvl>
   </w:abstractNum>
-  <w:abstractNum w:abstractNumId="13" w15:restartNumberingAfterBreak="0">
+  <w:abstractNum w:abstractNumId="15" w15:restartNumberingAfterBreak="0">
     <w:nsid w:val="0EFB6D59"/>
     <w:multiLevelType w:val="multilevel"/>
     <w:tmpl w:val="81CE5078"/>
@@ -4964,7 +6120,305 @@
       </w:rPr>
     </w:lvl>
   </w:abstractNum>
-  <w:abstractNum w:abstractNumId="14" w15:restartNumberingAfterBreak="0">
+  <w:abstractNum w:abstractNumId="16" w15:restartNumberingAfterBreak="0">
+    <w:nsid w:val="0F9034F3"/>
+    <w:multiLevelType w:val="multilevel"/>
+    <w:tmpl w:val="0C1AA092"/>
+    <w:lvl w:ilvl="0">
+      <w:start w:val="1"/>
+      <w:numFmt w:val="bullet"/>
+      <w:lvlText w:val=""/>
+      <w:lvlJc w:val="left"/>
+      <w:pPr>
+        <w:tabs>
+          <w:tab w:val="num" w:pos="720"/>
+        </w:tabs>
+        <w:ind w:left="720" w:hanging="360"/>
+      </w:pPr>
+      <w:rPr>
+        <w:rFonts w:ascii="Symbol" w:hAnsi="Symbol" w:hint="default"/>
+        <w:sz w:val="20"/>
+      </w:rPr>
+    </w:lvl>
+    <w:lvl w:ilvl="1" w:tentative="1">
+      <w:start w:val="1"/>
+      <w:numFmt w:val="bullet"/>
+      <w:lvlText w:val="o"/>
+      <w:lvlJc w:val="left"/>
+      <w:pPr>
+        <w:tabs>
+          <w:tab w:val="num" w:pos="1440"/>
+        </w:tabs>
+        <w:ind w:left="1440" w:hanging="360"/>
+      </w:pPr>
+      <w:rPr>
+        <w:rFonts w:ascii="Courier New" w:hAnsi="Courier New" w:hint="default"/>
+        <w:sz w:val="20"/>
+      </w:rPr>
+    </w:lvl>
+    <w:lvl w:ilvl="2" w:tentative="1">
+      <w:start w:val="1"/>
+      <w:numFmt w:val="bullet"/>
+      <w:lvlText w:val=""/>
+      <w:lvlJc w:val="left"/>
+      <w:pPr>
+        <w:tabs>
+          <w:tab w:val="num" w:pos="2160"/>
+        </w:tabs>
+        <w:ind w:left="2160" w:hanging="360"/>
+      </w:pPr>
+      <w:rPr>
+        <w:rFonts w:ascii="Wingdings" w:hAnsi="Wingdings" w:hint="default"/>
+        <w:sz w:val="20"/>
+      </w:rPr>
+    </w:lvl>
+    <w:lvl w:ilvl="3" w:tentative="1">
+      <w:start w:val="1"/>
+      <w:numFmt w:val="bullet"/>
+      <w:lvlText w:val=""/>
+      <w:lvlJc w:val="left"/>
+      <w:pPr>
+        <w:tabs>
+          <w:tab w:val="num" w:pos="2880"/>
+        </w:tabs>
+        <w:ind w:left="2880" w:hanging="360"/>
+      </w:pPr>
+      <w:rPr>
+        <w:rFonts w:ascii="Wingdings" w:hAnsi="Wingdings" w:hint="default"/>
+        <w:sz w:val="20"/>
+      </w:rPr>
+    </w:lvl>
+    <w:lvl w:ilvl="4" w:tentative="1">
+      <w:start w:val="1"/>
+      <w:numFmt w:val="bullet"/>
+      <w:lvlText w:val=""/>
+      <w:lvlJc w:val="left"/>
+      <w:pPr>
+        <w:tabs>
+          <w:tab w:val="num" w:pos="3600"/>
+        </w:tabs>
+        <w:ind w:left="3600" w:hanging="360"/>
+      </w:pPr>
+      <w:rPr>
+        <w:rFonts w:ascii="Wingdings" w:hAnsi="Wingdings" w:hint="default"/>
+        <w:sz w:val="20"/>
+      </w:rPr>
+    </w:lvl>
+    <w:lvl w:ilvl="5" w:tentative="1">
+      <w:start w:val="1"/>
+      <w:numFmt w:val="bullet"/>
+      <w:lvlText w:val=""/>
+      <w:lvlJc w:val="left"/>
+      <w:pPr>
+        <w:tabs>
+          <w:tab w:val="num" w:pos="4320"/>
+        </w:tabs>
+        <w:ind w:left="4320" w:hanging="360"/>
+      </w:pPr>
+      <w:rPr>
+        <w:rFonts w:ascii="Wingdings" w:hAnsi="Wingdings" w:hint="default"/>
+        <w:sz w:val="20"/>
+      </w:rPr>
+    </w:lvl>
+    <w:lvl w:ilvl="6" w:tentative="1">
+      <w:start w:val="1"/>
+      <w:numFmt w:val="bullet"/>
+      <w:lvlText w:val=""/>
+      <w:lvlJc w:val="left"/>
+      <w:pPr>
+        <w:tabs>
+          <w:tab w:val="num" w:pos="5040"/>
+        </w:tabs>
+        <w:ind w:left="5040" w:hanging="360"/>
+      </w:pPr>
+      <w:rPr>
+        <w:rFonts w:ascii="Wingdings" w:hAnsi="Wingdings" w:hint="default"/>
+        <w:sz w:val="20"/>
+      </w:rPr>
+    </w:lvl>
+    <w:lvl w:ilvl="7" w:tentative="1">
+      <w:start w:val="1"/>
+      <w:numFmt w:val="bullet"/>
+      <w:lvlText w:val=""/>
+      <w:lvlJc w:val="left"/>
+      <w:pPr>
+        <w:tabs>
+          <w:tab w:val="num" w:pos="5760"/>
+        </w:tabs>
+        <w:ind w:left="5760" w:hanging="360"/>
+      </w:pPr>
+      <w:rPr>
+        <w:rFonts w:ascii="Wingdings" w:hAnsi="Wingdings" w:hint="default"/>
+        <w:sz w:val="20"/>
+      </w:rPr>
+    </w:lvl>
+    <w:lvl w:ilvl="8" w:tentative="1">
+      <w:start w:val="1"/>
+      <w:numFmt w:val="bullet"/>
+      <w:lvlText w:val=""/>
+      <w:lvlJc w:val="left"/>
+      <w:pPr>
+        <w:tabs>
+          <w:tab w:val="num" w:pos="6480"/>
+        </w:tabs>
+        <w:ind w:left="6480" w:hanging="360"/>
+      </w:pPr>
+      <w:rPr>
+        <w:rFonts w:ascii="Wingdings" w:hAnsi="Wingdings" w:hint="default"/>
+        <w:sz w:val="20"/>
+      </w:rPr>
+    </w:lvl>
+  </w:abstractNum>
+  <w:abstractNum w:abstractNumId="17" w15:restartNumberingAfterBreak="0">
+    <w:nsid w:val="171A7BC9"/>
+    <w:multiLevelType w:val="multilevel"/>
+    <w:tmpl w:val="3B94E902"/>
+    <w:lvl w:ilvl="0">
+      <w:start w:val="1"/>
+      <w:numFmt w:val="bullet"/>
+      <w:lvlText w:val=""/>
+      <w:lvlJc w:val="left"/>
+      <w:pPr>
+        <w:tabs>
+          <w:tab w:val="num" w:pos="720"/>
+        </w:tabs>
+        <w:ind w:left="720" w:hanging="360"/>
+      </w:pPr>
+      <w:rPr>
+        <w:rFonts w:ascii="Symbol" w:hAnsi="Symbol" w:hint="default"/>
+        <w:sz w:val="20"/>
+      </w:rPr>
+    </w:lvl>
+    <w:lvl w:ilvl="1" w:tentative="1">
+      <w:start w:val="1"/>
+      <w:numFmt w:val="bullet"/>
+      <w:lvlText w:val="o"/>
+      <w:lvlJc w:val="left"/>
+      <w:pPr>
+        <w:tabs>
+          <w:tab w:val="num" w:pos="1440"/>
+        </w:tabs>
+        <w:ind w:left="1440" w:hanging="360"/>
+      </w:pPr>
+      <w:rPr>
+        <w:rFonts w:ascii="Courier New" w:hAnsi="Courier New" w:hint="default"/>
+        <w:sz w:val="20"/>
+      </w:rPr>
+    </w:lvl>
+    <w:lvl w:ilvl="2" w:tentative="1">
+      <w:start w:val="1"/>
+      <w:numFmt w:val="bullet"/>
+      <w:lvlText w:val=""/>
+      <w:lvlJc w:val="left"/>
+      <w:pPr>
+        <w:tabs>
+          <w:tab w:val="num" w:pos="2160"/>
+        </w:tabs>
+        <w:ind w:left="2160" w:hanging="360"/>
+      </w:pPr>
+      <w:rPr>
+        <w:rFonts w:ascii="Wingdings" w:hAnsi="Wingdings" w:hint="default"/>
+        <w:sz w:val="20"/>
+      </w:rPr>
+    </w:lvl>
+    <w:lvl w:ilvl="3" w:tentative="1">
+      <w:start w:val="1"/>
+      <w:numFmt w:val="bullet"/>
+      <w:lvlText w:val=""/>
+      <w:lvlJc w:val="left"/>
+      <w:pPr>
+        <w:tabs>
+          <w:tab w:val="num" w:pos="2880"/>
+        </w:tabs>
+        <w:ind w:left="2880" w:hanging="360"/>
+      </w:pPr>
+      <w:rPr>
+        <w:rFonts w:ascii="Wingdings" w:hAnsi="Wingdings" w:hint="default"/>
+        <w:sz w:val="20"/>
+      </w:rPr>
+    </w:lvl>
+    <w:lvl w:ilvl="4" w:tentative="1">
+      <w:start w:val="1"/>
+      <w:numFmt w:val="bullet"/>
+      <w:lvlText w:val=""/>
+      <w:lvlJc w:val="left"/>
+      <w:pPr>
+        <w:tabs>
+          <w:tab w:val="num" w:pos="3600"/>
+        </w:tabs>
+        <w:ind w:left="3600" w:hanging="360"/>
+      </w:pPr>
+      <w:rPr>
+        <w:rFonts w:ascii="Wingdings" w:hAnsi="Wingdings" w:hint="default"/>
+        <w:sz w:val="20"/>
+      </w:rPr>
+    </w:lvl>
+    <w:lvl w:ilvl="5" w:tentative="1">
+      <w:start w:val="1"/>
+      <w:numFmt w:val="bullet"/>
+      <w:lvlText w:val=""/>
+      <w:lvlJc w:val="left"/>
+      <w:pPr>
+        <w:tabs>
+          <w:tab w:val="num" w:pos="4320"/>
+        </w:tabs>
+        <w:ind w:left="4320" w:hanging="360"/>
+      </w:pPr>
+      <w:rPr>
+        <w:rFonts w:ascii="Wingdings" w:hAnsi="Wingdings" w:hint="default"/>
+        <w:sz w:val="20"/>
+      </w:rPr>
+    </w:lvl>
+    <w:lvl w:ilvl="6" w:tentative="1">
+      <w:start w:val="1"/>
+      <w:numFmt w:val="bullet"/>
+      <w:lvlText w:val=""/>
+      <w:lvlJc w:val="left"/>
+      <w:pPr>
+        <w:tabs>
+          <w:tab w:val="num" w:pos="5040"/>
+        </w:tabs>
+        <w:ind w:left="5040" w:hanging="360"/>
+      </w:pPr>
+      <w:rPr>
+        <w:rFonts w:ascii="Wingdings" w:hAnsi="Wingdings" w:hint="default"/>
+        <w:sz w:val="20"/>
+      </w:rPr>
+    </w:lvl>
+    <w:lvl w:ilvl="7" w:tentative="1">
+      <w:start w:val="1"/>
+      <w:numFmt w:val="bullet"/>
+      <w:lvlText w:val=""/>
+      <w:lvlJc w:val="left"/>
+      <w:pPr>
+        <w:tabs>
+          <w:tab w:val="num" w:pos="5760"/>
+        </w:tabs>
+        <w:ind w:left="5760" w:hanging="360"/>
+      </w:pPr>
+      <w:rPr>
+        <w:rFonts w:ascii="Wingdings" w:hAnsi="Wingdings" w:hint="default"/>
+        <w:sz w:val="20"/>
+      </w:rPr>
+    </w:lvl>
+    <w:lvl w:ilvl="8" w:tentative="1">
+      <w:start w:val="1"/>
+      <w:numFmt w:val="bullet"/>
+      <w:lvlText w:val=""/>
+      <w:lvlJc w:val="left"/>
+      <w:pPr>
+        <w:tabs>
+          <w:tab w:val="num" w:pos="6480"/>
+        </w:tabs>
+        <w:ind w:left="6480" w:hanging="360"/>
+      </w:pPr>
+      <w:rPr>
+        <w:rFonts w:ascii="Wingdings" w:hAnsi="Wingdings" w:hint="default"/>
+        <w:sz w:val="20"/>
+      </w:rPr>
+    </w:lvl>
+  </w:abstractNum>
+  <w:abstractNum w:abstractNumId="18" w15:restartNumberingAfterBreak="0">
     <w:nsid w:val="18CB497A"/>
     <w:multiLevelType w:val="multilevel"/>
     <w:tmpl w:val="286408AC"/>
@@ -5113,7 +6567,156 @@
       </w:rPr>
     </w:lvl>
   </w:abstractNum>
-  <w:abstractNum w:abstractNumId="15" w15:restartNumberingAfterBreak="0">
+  <w:abstractNum w:abstractNumId="19" w15:restartNumberingAfterBreak="0">
+    <w:nsid w:val="1D5D351C"/>
+    <w:multiLevelType w:val="multilevel"/>
+    <w:tmpl w:val="604EE7AA"/>
+    <w:lvl w:ilvl="0">
+      <w:start w:val="1"/>
+      <w:numFmt w:val="bullet"/>
+      <w:lvlText w:val=""/>
+      <w:lvlJc w:val="left"/>
+      <w:pPr>
+        <w:tabs>
+          <w:tab w:val="num" w:pos="720"/>
+        </w:tabs>
+        <w:ind w:left="720" w:hanging="360"/>
+      </w:pPr>
+      <w:rPr>
+        <w:rFonts w:ascii="Symbol" w:hAnsi="Symbol" w:hint="default"/>
+        <w:sz w:val="20"/>
+      </w:rPr>
+    </w:lvl>
+    <w:lvl w:ilvl="1" w:tentative="1">
+      <w:start w:val="1"/>
+      <w:numFmt w:val="bullet"/>
+      <w:lvlText w:val="o"/>
+      <w:lvlJc w:val="left"/>
+      <w:pPr>
+        <w:tabs>
+          <w:tab w:val="num" w:pos="1440"/>
+        </w:tabs>
+        <w:ind w:left="1440" w:hanging="360"/>
+      </w:pPr>
+      <w:rPr>
+        <w:rFonts w:ascii="Courier New" w:hAnsi="Courier New" w:hint="default"/>
+        <w:sz w:val="20"/>
+      </w:rPr>
+    </w:lvl>
+    <w:lvl w:ilvl="2" w:tentative="1">
+      <w:start w:val="1"/>
+      <w:numFmt w:val="bullet"/>
+      <w:lvlText w:val=""/>
+      <w:lvlJc w:val="left"/>
+      <w:pPr>
+        <w:tabs>
+          <w:tab w:val="num" w:pos="2160"/>
+        </w:tabs>
+        <w:ind w:left="2160" w:hanging="360"/>
+      </w:pPr>
+      <w:rPr>
+        <w:rFonts w:ascii="Wingdings" w:hAnsi="Wingdings" w:hint="default"/>
+        <w:sz w:val="20"/>
+      </w:rPr>
+    </w:lvl>
+    <w:lvl w:ilvl="3" w:tentative="1">
+      <w:start w:val="1"/>
+      <w:numFmt w:val="bullet"/>
+      <w:lvlText w:val=""/>
+      <w:lvlJc w:val="left"/>
+      <w:pPr>
+        <w:tabs>
+          <w:tab w:val="num" w:pos="2880"/>
+        </w:tabs>
+        <w:ind w:left="2880" w:hanging="360"/>
+      </w:pPr>
+      <w:rPr>
+        <w:rFonts w:ascii="Wingdings" w:hAnsi="Wingdings" w:hint="default"/>
+        <w:sz w:val="20"/>
+      </w:rPr>
+    </w:lvl>
+    <w:lvl w:ilvl="4" w:tentative="1">
+      <w:start w:val="1"/>
+      <w:numFmt w:val="bullet"/>
+      <w:lvlText w:val=""/>
+      <w:lvlJc w:val="left"/>
+      <w:pPr>
+        <w:tabs>
+          <w:tab w:val="num" w:pos="3600"/>
+        </w:tabs>
+        <w:ind w:left="3600" w:hanging="360"/>
+      </w:pPr>
+      <w:rPr>
+        <w:rFonts w:ascii="Wingdings" w:hAnsi="Wingdings" w:hint="default"/>
+        <w:sz w:val="20"/>
+      </w:rPr>
+    </w:lvl>
+    <w:lvl w:ilvl="5" w:tentative="1">
+      <w:start w:val="1"/>
+      <w:numFmt w:val="bullet"/>
+      <w:lvlText w:val=""/>
+      <w:lvlJc w:val="left"/>
+      <w:pPr>
+        <w:tabs>
+          <w:tab w:val="num" w:pos="4320"/>
+        </w:tabs>
+        <w:ind w:left="4320" w:hanging="360"/>
+      </w:pPr>
+      <w:rPr>
+        <w:rFonts w:ascii="Wingdings" w:hAnsi="Wingdings" w:hint="default"/>
+        <w:sz w:val="20"/>
+      </w:rPr>
+    </w:lvl>
+    <w:lvl w:ilvl="6" w:tentative="1">
+      <w:start w:val="1"/>
+      <w:numFmt w:val="bullet"/>
+      <w:lvlText w:val=""/>
+      <w:lvlJc w:val="left"/>
+      <w:pPr>
+        <w:tabs>
+          <w:tab w:val="num" w:pos="5040"/>
+        </w:tabs>
+        <w:ind w:left="5040" w:hanging="360"/>
+      </w:pPr>
+      <w:rPr>
+        <w:rFonts w:ascii="Wingdings" w:hAnsi="Wingdings" w:hint="default"/>
+        <w:sz w:val="20"/>
+      </w:rPr>
+    </w:lvl>
+    <w:lvl w:ilvl="7" w:tentative="1">
+      <w:start w:val="1"/>
+      <w:numFmt w:val="bullet"/>
+      <w:lvlText w:val=""/>
+      <w:lvlJc w:val="left"/>
+      <w:pPr>
+        <w:tabs>
+          <w:tab w:val="num" w:pos="5760"/>
+        </w:tabs>
+        <w:ind w:left="5760" w:hanging="360"/>
+      </w:pPr>
+      <w:rPr>
+        <w:rFonts w:ascii="Wingdings" w:hAnsi="Wingdings" w:hint="default"/>
+        <w:sz w:val="20"/>
+      </w:rPr>
+    </w:lvl>
+    <w:lvl w:ilvl="8" w:tentative="1">
+      <w:start w:val="1"/>
+      <w:numFmt w:val="bullet"/>
+      <w:lvlText w:val=""/>
+      <w:lvlJc w:val="left"/>
+      <w:pPr>
+        <w:tabs>
+          <w:tab w:val="num" w:pos="6480"/>
+        </w:tabs>
+        <w:ind w:left="6480" w:hanging="360"/>
+      </w:pPr>
+      <w:rPr>
+        <w:rFonts w:ascii="Wingdings" w:hAnsi="Wingdings" w:hint="default"/>
+        <w:sz w:val="20"/>
+      </w:rPr>
+    </w:lvl>
+  </w:abstractNum>
+  <w:abstractNum w:abstractNumId="20" w15:restartNumberingAfterBreak="0">
     <w:nsid w:val="23D30728"/>
     <w:multiLevelType w:val="multilevel"/>
     <w:tmpl w:val="894A6A24"/>
@@ -5262,7 +6865,156 @@
       </w:rPr>
     </w:lvl>
   </w:abstractNum>
-  <w:abstractNum w:abstractNumId="16" w15:restartNumberingAfterBreak="0">
+  <w:abstractNum w:abstractNumId="21" w15:restartNumberingAfterBreak="0">
+    <w:nsid w:val="25D16BFB"/>
+    <w:multiLevelType w:val="multilevel"/>
+    <w:tmpl w:val="B9CA2648"/>
+    <w:lvl w:ilvl="0">
+      <w:start w:val="1"/>
+      <w:numFmt w:val="bullet"/>
+      <w:lvlText w:val=""/>
+      <w:lvlJc w:val="left"/>
+      <w:pPr>
+        <w:tabs>
+          <w:tab w:val="num" w:pos="720"/>
+        </w:tabs>
+        <w:ind w:left="720" w:hanging="360"/>
+      </w:pPr>
+      <w:rPr>
+        <w:rFonts w:ascii="Symbol" w:hAnsi="Symbol" w:hint="default"/>
+        <w:sz w:val="20"/>
+      </w:rPr>
+    </w:lvl>
+    <w:lvl w:ilvl="1" w:tentative="1">
+      <w:start w:val="1"/>
+      <w:numFmt w:val="bullet"/>
+      <w:lvlText w:val="o"/>
+      <w:lvlJc w:val="left"/>
+      <w:pPr>
+        <w:tabs>
+          <w:tab w:val="num" w:pos="1440"/>
+        </w:tabs>
+        <w:ind w:left="1440" w:hanging="360"/>
+      </w:pPr>
+      <w:rPr>
+        <w:rFonts w:ascii="Courier New" w:hAnsi="Courier New" w:hint="default"/>
+        <w:sz w:val="20"/>
+      </w:rPr>
+    </w:lvl>
+    <w:lvl w:ilvl="2" w:tentative="1">
+      <w:start w:val="1"/>
+      <w:numFmt w:val="bullet"/>
+      <w:lvlText w:val=""/>
+      <w:lvlJc w:val="left"/>
+      <w:pPr>
+        <w:tabs>
+          <w:tab w:val="num" w:pos="2160"/>
+        </w:tabs>
+        <w:ind w:left="2160" w:hanging="360"/>
+      </w:pPr>
+      <w:rPr>
+        <w:rFonts w:ascii="Wingdings" w:hAnsi="Wingdings" w:hint="default"/>
+        <w:sz w:val="20"/>
+      </w:rPr>
+    </w:lvl>
+    <w:lvl w:ilvl="3" w:tentative="1">
+      <w:start w:val="1"/>
+      <w:numFmt w:val="bullet"/>
+      <w:lvlText w:val=""/>
+      <w:lvlJc w:val="left"/>
+      <w:pPr>
+        <w:tabs>
+          <w:tab w:val="num" w:pos="2880"/>
+        </w:tabs>
+        <w:ind w:left="2880" w:hanging="360"/>
+      </w:pPr>
+      <w:rPr>
+        <w:rFonts w:ascii="Wingdings" w:hAnsi="Wingdings" w:hint="default"/>
+        <w:sz w:val="20"/>
+      </w:rPr>
+    </w:lvl>
+    <w:lvl w:ilvl="4" w:tentative="1">
+      <w:start w:val="1"/>
+      <w:numFmt w:val="bullet"/>
+      <w:lvlText w:val=""/>
+      <w:lvlJc w:val="left"/>
+      <w:pPr>
+        <w:tabs>
+          <w:tab w:val="num" w:pos="3600"/>
+        </w:tabs>
+        <w:ind w:left="3600" w:hanging="360"/>
+      </w:pPr>
+      <w:rPr>
+        <w:rFonts w:ascii="Wingdings" w:hAnsi="Wingdings" w:hint="default"/>
+        <w:sz w:val="20"/>
+      </w:rPr>
+    </w:lvl>
+    <w:lvl w:ilvl="5" w:tentative="1">
+      <w:start w:val="1"/>
+      <w:numFmt w:val="bullet"/>
+      <w:lvlText w:val=""/>
+      <w:lvlJc w:val="left"/>
+      <w:pPr>
+        <w:tabs>
+          <w:tab w:val="num" w:pos="4320"/>
+        </w:tabs>
+        <w:ind w:left="4320" w:hanging="360"/>
+      </w:pPr>
+      <w:rPr>
+        <w:rFonts w:ascii="Wingdings" w:hAnsi="Wingdings" w:hint="default"/>
+        <w:sz w:val="20"/>
+      </w:rPr>
+    </w:lvl>
+    <w:lvl w:ilvl="6" w:tentative="1">
+      <w:start w:val="1"/>
+      <w:numFmt w:val="bullet"/>
+      <w:lvlText w:val=""/>
+      <w:lvlJc w:val="left"/>
+      <w:pPr>
+        <w:tabs>
+          <w:tab w:val="num" w:pos="5040"/>
+        </w:tabs>
+        <w:ind w:left="5040" w:hanging="360"/>
+      </w:pPr>
+      <w:rPr>
+        <w:rFonts w:ascii="Wingdings" w:hAnsi="Wingdings" w:hint="default"/>
+        <w:sz w:val="20"/>
+      </w:rPr>
+    </w:lvl>
+    <w:lvl w:ilvl="7" w:tentative="1">
+      <w:start w:val="1"/>
+      <w:numFmt w:val="bullet"/>
+      <w:lvlText w:val=""/>
+      <w:lvlJc w:val="left"/>
+      <w:pPr>
+        <w:tabs>
+          <w:tab w:val="num" w:pos="5760"/>
+        </w:tabs>
+        <w:ind w:left="5760" w:hanging="360"/>
+      </w:pPr>
+      <w:rPr>
+        <w:rFonts w:ascii="Wingdings" w:hAnsi="Wingdings" w:hint="default"/>
+        <w:sz w:val="20"/>
+      </w:rPr>
+    </w:lvl>
+    <w:lvl w:ilvl="8" w:tentative="1">
+      <w:start w:val="1"/>
+      <w:numFmt w:val="bullet"/>
+      <w:lvlText w:val=""/>
+      <w:lvlJc w:val="left"/>
+      <w:pPr>
+        <w:tabs>
+          <w:tab w:val="num" w:pos="6480"/>
+        </w:tabs>
+        <w:ind w:left="6480" w:hanging="360"/>
+      </w:pPr>
+      <w:rPr>
+        <w:rFonts w:ascii="Wingdings" w:hAnsi="Wingdings" w:hint="default"/>
+        <w:sz w:val="20"/>
+      </w:rPr>
+    </w:lvl>
+  </w:abstractNum>
+  <w:abstractNum w:abstractNumId="22" w15:restartNumberingAfterBreak="0">
     <w:nsid w:val="275F10C6"/>
     <w:multiLevelType w:val="multilevel"/>
     <w:tmpl w:val="6CFC5DDA"/>
@@ -5411,7 +7163,305 @@
       </w:rPr>
     </w:lvl>
   </w:abstractNum>
-  <w:abstractNum w:abstractNumId="17" w15:restartNumberingAfterBreak="0">
+  <w:abstractNum w:abstractNumId="23" w15:restartNumberingAfterBreak="0">
+    <w:nsid w:val="2DE15550"/>
+    <w:multiLevelType w:val="multilevel"/>
+    <w:tmpl w:val="28409DA4"/>
+    <w:lvl w:ilvl="0">
+      <w:start w:val="1"/>
+      <w:numFmt w:val="bullet"/>
+      <w:lvlText w:val=""/>
+      <w:lvlJc w:val="left"/>
+      <w:pPr>
+        <w:tabs>
+          <w:tab w:val="num" w:pos="720"/>
+        </w:tabs>
+        <w:ind w:left="720" w:hanging="360"/>
+      </w:pPr>
+      <w:rPr>
+        <w:rFonts w:ascii="Symbol" w:hAnsi="Symbol" w:hint="default"/>
+        <w:sz w:val="20"/>
+      </w:rPr>
+    </w:lvl>
+    <w:lvl w:ilvl="1" w:tentative="1">
+      <w:start w:val="1"/>
+      <w:numFmt w:val="bullet"/>
+      <w:lvlText w:val="o"/>
+      <w:lvlJc w:val="left"/>
+      <w:pPr>
+        <w:tabs>
+          <w:tab w:val="num" w:pos="1440"/>
+        </w:tabs>
+        <w:ind w:left="1440" w:hanging="360"/>
+      </w:pPr>
+      <w:rPr>
+        <w:rFonts w:ascii="Courier New" w:hAnsi="Courier New" w:hint="default"/>
+        <w:sz w:val="20"/>
+      </w:rPr>
+    </w:lvl>
+    <w:lvl w:ilvl="2" w:tentative="1">
+      <w:start w:val="1"/>
+      <w:numFmt w:val="bullet"/>
+      <w:lvlText w:val=""/>
+      <w:lvlJc w:val="left"/>
+      <w:pPr>
+        <w:tabs>
+          <w:tab w:val="num" w:pos="2160"/>
+        </w:tabs>
+        <w:ind w:left="2160" w:hanging="360"/>
+      </w:pPr>
+      <w:rPr>
+        <w:rFonts w:ascii="Wingdings" w:hAnsi="Wingdings" w:hint="default"/>
+        <w:sz w:val="20"/>
+      </w:rPr>
+    </w:lvl>
+    <w:lvl w:ilvl="3" w:tentative="1">
+      <w:start w:val="1"/>
+      <w:numFmt w:val="bullet"/>
+      <w:lvlText w:val=""/>
+      <w:lvlJc w:val="left"/>
+      <w:pPr>
+        <w:tabs>
+          <w:tab w:val="num" w:pos="2880"/>
+        </w:tabs>
+        <w:ind w:left="2880" w:hanging="360"/>
+      </w:pPr>
+      <w:rPr>
+        <w:rFonts w:ascii="Wingdings" w:hAnsi="Wingdings" w:hint="default"/>
+        <w:sz w:val="20"/>
+      </w:rPr>
+    </w:lvl>
+    <w:lvl w:ilvl="4" w:tentative="1">
+      <w:start w:val="1"/>
+      <w:numFmt w:val="bullet"/>
+      <w:lvlText w:val=""/>
+      <w:lvlJc w:val="left"/>
+      <w:pPr>
+        <w:tabs>
+          <w:tab w:val="num" w:pos="3600"/>
+        </w:tabs>
+        <w:ind w:left="3600" w:hanging="360"/>
+      </w:pPr>
+      <w:rPr>
+        <w:rFonts w:ascii="Wingdings" w:hAnsi="Wingdings" w:hint="default"/>
+        <w:sz w:val="20"/>
+      </w:rPr>
+    </w:lvl>
+    <w:lvl w:ilvl="5" w:tentative="1">
+      <w:start w:val="1"/>
+      <w:numFmt w:val="bullet"/>
+      <w:lvlText w:val=""/>
+      <w:lvlJc w:val="left"/>
+      <w:pPr>
+        <w:tabs>
+          <w:tab w:val="num" w:pos="4320"/>
+        </w:tabs>
+        <w:ind w:left="4320" w:hanging="360"/>
+      </w:pPr>
+      <w:rPr>
+        <w:rFonts w:ascii="Wingdings" w:hAnsi="Wingdings" w:hint="default"/>
+        <w:sz w:val="20"/>
+      </w:rPr>
+    </w:lvl>
+    <w:lvl w:ilvl="6" w:tentative="1">
+      <w:start w:val="1"/>
+      <w:numFmt w:val="bullet"/>
+      <w:lvlText w:val=""/>
+      <w:lvlJc w:val="left"/>
+      <w:pPr>
+        <w:tabs>
+          <w:tab w:val="num" w:pos="5040"/>
+        </w:tabs>
+        <w:ind w:left="5040" w:hanging="360"/>
+      </w:pPr>
+      <w:rPr>
+        <w:rFonts w:ascii="Wingdings" w:hAnsi="Wingdings" w:hint="default"/>
+        <w:sz w:val="20"/>
+      </w:rPr>
+    </w:lvl>
+    <w:lvl w:ilvl="7" w:tentative="1">
+      <w:start w:val="1"/>
+      <w:numFmt w:val="bullet"/>
+      <w:lvlText w:val=""/>
+      <w:lvlJc w:val="left"/>
+      <w:pPr>
+        <w:tabs>
+          <w:tab w:val="num" w:pos="5760"/>
+        </w:tabs>
+        <w:ind w:left="5760" w:hanging="360"/>
+      </w:pPr>
+      <w:rPr>
+        <w:rFonts w:ascii="Wingdings" w:hAnsi="Wingdings" w:hint="default"/>
+        <w:sz w:val="20"/>
+      </w:rPr>
+    </w:lvl>
+    <w:lvl w:ilvl="8" w:tentative="1">
+      <w:start w:val="1"/>
+      <w:numFmt w:val="bullet"/>
+      <w:lvlText w:val=""/>
+      <w:lvlJc w:val="left"/>
+      <w:pPr>
+        <w:tabs>
+          <w:tab w:val="num" w:pos="6480"/>
+        </w:tabs>
+        <w:ind w:left="6480" w:hanging="360"/>
+      </w:pPr>
+      <w:rPr>
+        <w:rFonts w:ascii="Wingdings" w:hAnsi="Wingdings" w:hint="default"/>
+        <w:sz w:val="20"/>
+      </w:rPr>
+    </w:lvl>
+  </w:abstractNum>
+  <w:abstractNum w:abstractNumId="24" w15:restartNumberingAfterBreak="0">
+    <w:nsid w:val="307D6255"/>
+    <w:multiLevelType w:val="multilevel"/>
+    <w:tmpl w:val="5652FC22"/>
+    <w:lvl w:ilvl="0">
+      <w:start w:val="1"/>
+      <w:numFmt w:val="bullet"/>
+      <w:lvlText w:val=""/>
+      <w:lvlJc w:val="left"/>
+      <w:pPr>
+        <w:tabs>
+          <w:tab w:val="num" w:pos="720"/>
+        </w:tabs>
+        <w:ind w:left="720" w:hanging="360"/>
+      </w:pPr>
+      <w:rPr>
+        <w:rFonts w:ascii="Symbol" w:hAnsi="Symbol" w:hint="default"/>
+        <w:sz w:val="20"/>
+      </w:rPr>
+    </w:lvl>
+    <w:lvl w:ilvl="1" w:tentative="1">
+      <w:start w:val="1"/>
+      <w:numFmt w:val="bullet"/>
+      <w:lvlText w:val="o"/>
+      <w:lvlJc w:val="left"/>
+      <w:pPr>
+        <w:tabs>
+          <w:tab w:val="num" w:pos="1440"/>
+        </w:tabs>
+        <w:ind w:left="1440" w:hanging="360"/>
+      </w:pPr>
+      <w:rPr>
+        <w:rFonts w:ascii="Courier New" w:hAnsi="Courier New" w:hint="default"/>
+        <w:sz w:val="20"/>
+      </w:rPr>
+    </w:lvl>
+    <w:lvl w:ilvl="2" w:tentative="1">
+      <w:start w:val="1"/>
+      <w:numFmt w:val="bullet"/>
+      <w:lvlText w:val=""/>
+      <w:lvlJc w:val="left"/>
+      <w:pPr>
+        <w:tabs>
+          <w:tab w:val="num" w:pos="2160"/>
+        </w:tabs>
+        <w:ind w:left="2160" w:hanging="360"/>
+      </w:pPr>
+      <w:rPr>
+        <w:rFonts w:ascii="Wingdings" w:hAnsi="Wingdings" w:hint="default"/>
+        <w:sz w:val="20"/>
+      </w:rPr>
+    </w:lvl>
+    <w:lvl w:ilvl="3" w:tentative="1">
+      <w:start w:val="1"/>
+      <w:numFmt w:val="bullet"/>
+      <w:lvlText w:val=""/>
+      <w:lvlJc w:val="left"/>
+      <w:pPr>
+        <w:tabs>
+          <w:tab w:val="num" w:pos="2880"/>
+        </w:tabs>
+        <w:ind w:left="2880" w:hanging="360"/>
+      </w:pPr>
+      <w:rPr>
+        <w:rFonts w:ascii="Wingdings" w:hAnsi="Wingdings" w:hint="default"/>
+        <w:sz w:val="20"/>
+      </w:rPr>
+    </w:lvl>
+    <w:lvl w:ilvl="4" w:tentative="1">
+      <w:start w:val="1"/>
+      <w:numFmt w:val="bullet"/>
+      <w:lvlText w:val=""/>
+      <w:lvlJc w:val="left"/>
+      <w:pPr>
+        <w:tabs>
+          <w:tab w:val="num" w:pos="3600"/>
+        </w:tabs>
+        <w:ind w:left="3600" w:hanging="360"/>
+      </w:pPr>
+      <w:rPr>
+        <w:rFonts w:ascii="Wingdings" w:hAnsi="Wingdings" w:hint="default"/>
+        <w:sz w:val="20"/>
+      </w:rPr>
+    </w:lvl>
+    <w:lvl w:ilvl="5" w:tentative="1">
+      <w:start w:val="1"/>
+      <w:numFmt w:val="bullet"/>
+      <w:lvlText w:val=""/>
+      <w:lvlJc w:val="left"/>
+      <w:pPr>
+        <w:tabs>
+          <w:tab w:val="num" w:pos="4320"/>
+        </w:tabs>
+        <w:ind w:left="4320" w:hanging="360"/>
+      </w:pPr>
+      <w:rPr>
+        <w:rFonts w:ascii="Wingdings" w:hAnsi="Wingdings" w:hint="default"/>
+        <w:sz w:val="20"/>
+      </w:rPr>
+    </w:lvl>
+    <w:lvl w:ilvl="6" w:tentative="1">
+      <w:start w:val="1"/>
+      <w:numFmt w:val="bullet"/>
+      <w:lvlText w:val=""/>
+      <w:lvlJc w:val="left"/>
+      <w:pPr>
+        <w:tabs>
+          <w:tab w:val="num" w:pos="5040"/>
+        </w:tabs>
+        <w:ind w:left="5040" w:hanging="360"/>
+      </w:pPr>
+      <w:rPr>
+        <w:rFonts w:ascii="Wingdings" w:hAnsi="Wingdings" w:hint="default"/>
+        <w:sz w:val="20"/>
+      </w:rPr>
+    </w:lvl>
+    <w:lvl w:ilvl="7" w:tentative="1">
+      <w:start w:val="1"/>
+      <w:numFmt w:val="bullet"/>
+      <w:lvlText w:val=""/>
+      <w:lvlJc w:val="left"/>
+      <w:pPr>
+        <w:tabs>
+          <w:tab w:val="num" w:pos="5760"/>
+        </w:tabs>
+        <w:ind w:left="5760" w:hanging="360"/>
+      </w:pPr>
+      <w:rPr>
+        <w:rFonts w:ascii="Wingdings" w:hAnsi="Wingdings" w:hint="default"/>
+        <w:sz w:val="20"/>
+      </w:rPr>
+    </w:lvl>
+    <w:lvl w:ilvl="8" w:tentative="1">
+      <w:start w:val="1"/>
+      <w:numFmt w:val="bullet"/>
+      <w:lvlText w:val=""/>
+      <w:lvlJc w:val="left"/>
+      <w:pPr>
+        <w:tabs>
+          <w:tab w:val="num" w:pos="6480"/>
+        </w:tabs>
+        <w:ind w:left="6480" w:hanging="360"/>
+      </w:pPr>
+      <w:rPr>
+        <w:rFonts w:ascii="Wingdings" w:hAnsi="Wingdings" w:hint="default"/>
+        <w:sz w:val="20"/>
+      </w:rPr>
+    </w:lvl>
+  </w:abstractNum>
+  <w:abstractNum w:abstractNumId="25" w15:restartNumberingAfterBreak="0">
     <w:nsid w:val="57F93099"/>
     <w:multiLevelType w:val="multilevel"/>
     <w:tmpl w:val="45A67CF2"/>
@@ -5560,7 +7610,7 @@
       </w:rPr>
     </w:lvl>
   </w:abstractNum>
-  <w:abstractNum w:abstractNumId="18" w15:restartNumberingAfterBreak="0">
+  <w:abstractNum w:abstractNumId="26" w15:restartNumberingAfterBreak="0">
     <w:nsid w:val="62006924"/>
     <w:multiLevelType w:val="multilevel"/>
     <w:tmpl w:val="CA6ABA76"/>
@@ -5673,7 +7723,7 @@
       </w:pPr>
     </w:lvl>
   </w:abstractNum>
-  <w:abstractNum w:abstractNumId="19" w15:restartNumberingAfterBreak="0">
+  <w:abstractNum w:abstractNumId="27" w15:restartNumberingAfterBreak="0">
     <w:nsid w:val="6BE3264C"/>
     <w:multiLevelType w:val="multilevel"/>
     <w:tmpl w:val="B94E8390"/>
@@ -5822,7 +7872,7 @@
       </w:rPr>
     </w:lvl>
   </w:abstractNum>
-  <w:abstractNum w:abstractNumId="20" w15:restartNumberingAfterBreak="0">
+  <w:abstractNum w:abstractNumId="28" w15:restartNumberingAfterBreak="0">
     <w:nsid w:val="73A43085"/>
     <w:multiLevelType w:val="multilevel"/>
     <w:tmpl w:val="1FCC3AB8"/>
@@ -5971,7 +8021,7 @@
       </w:rPr>
     </w:lvl>
   </w:abstractNum>
-  <w:abstractNum w:abstractNumId="21" w15:restartNumberingAfterBreak="0">
+  <w:abstractNum w:abstractNumId="29" w15:restartNumberingAfterBreak="0">
     <w:nsid w:val="750627C3"/>
     <w:multiLevelType w:val="multilevel"/>
     <w:tmpl w:val="4C12D080"/>
@@ -6120,7 +8170,7 @@
       </w:rPr>
     </w:lvl>
   </w:abstractNum>
-  <w:abstractNum w:abstractNumId="22" w15:restartNumberingAfterBreak="0">
+  <w:abstractNum w:abstractNumId="30" w15:restartNumberingAfterBreak="0">
     <w:nsid w:val="76B12334"/>
     <w:multiLevelType w:val="multilevel"/>
     <w:tmpl w:val="55EA8BA4"/>
@@ -6269,7 +8319,7 @@
       </w:rPr>
     </w:lvl>
   </w:abstractNum>
-  <w:abstractNum w:abstractNumId="23" w15:restartNumberingAfterBreak="0">
+  <w:abstractNum w:abstractNumId="31" w15:restartNumberingAfterBreak="0">
     <w:nsid w:val="7AB0083F"/>
     <w:multiLevelType w:val="multilevel"/>
     <w:tmpl w:val="3064ED06"/>
@@ -6418,7 +8468,7 @@
       </w:rPr>
     </w:lvl>
   </w:abstractNum>
-  <w:abstractNum w:abstractNumId="24" w15:restartNumberingAfterBreak="0">
+  <w:abstractNum w:abstractNumId="32" w15:restartNumberingAfterBreak="0">
     <w:nsid w:val="7FBD57D3"/>
     <w:multiLevelType w:val="multilevel"/>
     <w:tmpl w:val="1E24B084"/>
@@ -6595,52 +8645,76 @@
     <w:abstractNumId w:val="0"/>
   </w:num>
   <w:num w:numId="10" w16cid:durableId="1168323914">
-    <w:abstractNumId w:val="19"/>
+    <w:abstractNumId w:val="27"/>
   </w:num>
   <w:num w:numId="11" w16cid:durableId="2126652601">
-    <w:abstractNumId w:val="11"/>
+    <w:abstractNumId w:val="13"/>
   </w:num>
   <w:num w:numId="12" w16cid:durableId="885750524">
-    <w:abstractNumId w:val="13"/>
+    <w:abstractNumId w:val="15"/>
   </w:num>
   <w:num w:numId="13" w16cid:durableId="1576627374">
-    <w:abstractNumId w:val="22"/>
+    <w:abstractNumId w:val="30"/>
   </w:num>
   <w:num w:numId="14" w16cid:durableId="1071776523">
-    <w:abstractNumId w:val="15"/>
+    <w:abstractNumId w:val="20"/>
   </w:num>
   <w:num w:numId="15" w16cid:durableId="1570724643">
-    <w:abstractNumId w:val="23"/>
+    <w:abstractNumId w:val="31"/>
   </w:num>
   <w:num w:numId="16" w16cid:durableId="72093743">
-    <w:abstractNumId w:val="16"/>
+    <w:abstractNumId w:val="22"/>
   </w:num>
   <w:num w:numId="17" w16cid:durableId="1538657259">
     <w:abstractNumId w:val="9"/>
   </w:num>
   <w:num w:numId="18" w16cid:durableId="1663579826">
-    <w:abstractNumId w:val="17"/>
+    <w:abstractNumId w:val="25"/>
   </w:num>
   <w:num w:numId="19" w16cid:durableId="276061446">
+    <w:abstractNumId w:val="18"/>
+  </w:num>
+  <w:num w:numId="20" w16cid:durableId="1003047606">
+    <w:abstractNumId w:val="29"/>
+  </w:num>
+  <w:num w:numId="21" w16cid:durableId="334694476">
+    <w:abstractNumId w:val="28"/>
+  </w:num>
+  <w:num w:numId="22" w16cid:durableId="1708987372">
     <w:abstractNumId w:val="14"/>
   </w:num>
-  <w:num w:numId="20" w16cid:durableId="1003047606">
-    <w:abstractNumId w:val="21"/>
-  </w:num>
-  <w:num w:numId="21" w16cid:durableId="334694476">
-    <w:abstractNumId w:val="20"/>
-  </w:num>
-  <w:num w:numId="22" w16cid:durableId="1708987372">
-    <w:abstractNumId w:val="12"/>
-  </w:num>
   <w:num w:numId="23" w16cid:durableId="638417687">
-    <w:abstractNumId w:val="24"/>
+    <w:abstractNumId w:val="32"/>
   </w:num>
   <w:num w:numId="24" w16cid:durableId="736590644">
     <w:abstractNumId w:val="10"/>
   </w:num>
   <w:num w:numId="25" w16cid:durableId="1528375215">
-    <w:abstractNumId w:val="18"/>
+    <w:abstractNumId w:val="26"/>
+  </w:num>
+  <w:num w:numId="26" w16cid:durableId="1473788146">
+    <w:abstractNumId w:val="16"/>
+  </w:num>
+  <w:num w:numId="27" w16cid:durableId="9721999">
+    <w:abstractNumId w:val="21"/>
+  </w:num>
+  <w:num w:numId="28" w16cid:durableId="89008543">
+    <w:abstractNumId w:val="23"/>
+  </w:num>
+  <w:num w:numId="29" w16cid:durableId="348064538">
+    <w:abstractNumId w:val="24"/>
+  </w:num>
+  <w:num w:numId="30" w16cid:durableId="1071389072">
+    <w:abstractNumId w:val="11"/>
+  </w:num>
+  <w:num w:numId="31" w16cid:durableId="2114087446">
+    <w:abstractNumId w:val="12"/>
+  </w:num>
+  <w:num w:numId="32" w16cid:durableId="33239213">
+    <w:abstractNumId w:val="19"/>
+  </w:num>
+  <w:num w:numId="33" w16cid:durableId="1191450176">
+    <w:abstractNumId w:val="17"/>
   </w:num>
 </w:numbering>
 </file>

</xml_diff>